<commit_message>
Nuevas clases, metodos e interfaces.
</commit_message>
<xml_diff>
--- a/Documentos/Carta de Autorizacion.docx
+++ b/Documentos/Carta de Autorizacion.docx
@@ -545,6 +545,139 @@
     </w:p>
     <w:p>
       <w:pPr>
+        <w:rPr>
+          <w:rFonts w:ascii="Arial" w:hAnsi="Arial" w:cs="Arial"/>
+        </w:rPr>
+      </w:pPr>
+    </w:p>
+    <w:p>
+      <w:pPr>
+        <w:rPr>
+          <w:rFonts w:ascii="Arial" w:hAnsi="Arial" w:cs="Arial"/>
+        </w:rPr>
+      </w:pPr>
+      <w:r>
+        <w:rPr>
+          <w:rFonts w:ascii="Arial" w:hAnsi="Arial" w:cs="Arial"/>
+        </w:rPr>
+        <w:t xml:space="preserve">Matías </w:t>
+      </w:r>
+      <w:proofErr w:type="spellStart"/>
+      <w:r>
+        <w:rPr>
+          <w:rFonts w:ascii="Arial" w:hAnsi="Arial" w:cs="Arial"/>
+        </w:rPr>
+        <w:t>Manoukian</w:t>
+      </w:r>
+      <w:proofErr w:type="spellEnd"/>
+      <w:r>
+        <w:rPr>
+          <w:rFonts w:ascii="Arial" w:hAnsi="Arial" w:cs="Arial"/>
+        </w:rPr>
+        <w:t xml:space="preserve"> </w:t>
+      </w:r>
+      <w:r>
+        <w:rPr>
+          <w:rFonts w:ascii="Arial" w:hAnsi="Arial" w:cs="Arial"/>
+        </w:rPr>
+        <w:tab/>
+      </w:r>
+      <w:bookmarkStart w:id="0" w:name="_GoBack"/>
+      <w:bookmarkEnd w:id="0"/>
+      <w:r>
+        <w:rPr>
+          <w:rFonts w:ascii="Arial" w:hAnsi="Arial" w:cs="Arial"/>
+        </w:rPr>
+        <w:tab/>
+      </w:r>
+      <w:r>
+        <w:rPr>
+          <w:rFonts w:ascii="Arial" w:hAnsi="Arial" w:cs="Arial"/>
+        </w:rPr>
+        <w:tab/>
+      </w:r>
+      <w:r>
+        <w:rPr>
+          <w:rFonts w:ascii="Arial" w:hAnsi="Arial" w:cs="Arial"/>
+        </w:rPr>
+        <w:tab/>
+        <w:t xml:space="preserve"> </w:t>
+      </w:r>
+      <w:r>
+        <w:rPr>
+          <w:rFonts w:ascii="Arial" w:hAnsi="Arial" w:cs="Arial"/>
+        </w:rPr>
+        <w:tab/>
+      </w:r>
+      <w:r>
+        <w:rPr>
+          <w:rFonts w:ascii="Arial" w:hAnsi="Arial" w:cs="Arial"/>
+        </w:rPr>
+        <w:tab/>
+      </w:r>
+      <w:r>
+        <w:rPr>
+          <w:rFonts w:ascii="Arial" w:hAnsi="Arial" w:cs="Arial"/>
+        </w:rPr>
+        <w:tab/>
+      </w:r>
+      <w:r>
+        <w:rPr>
+          <w:rFonts w:ascii="Arial" w:hAnsi="Arial" w:cs="Arial"/>
+        </w:rPr>
+        <w:t xml:space="preserve">  </w:t>
+      </w:r>
+      <w:r>
+        <w:rPr>
+          <w:rFonts w:ascii="Arial" w:hAnsi="Arial" w:cs="Arial"/>
+        </w:rPr>
+        <w:t>Edgardo Izquierdo</w:t>
+      </w:r>
+    </w:p>
+    <w:p>
+      <w:pPr>
+        <w:rPr>
+          <w:rFonts w:ascii="Arial" w:hAnsi="Arial" w:cs="Arial"/>
+        </w:rPr>
+      </w:pPr>
+    </w:p>
+    <w:p>
+      <w:pPr>
+        <w:rPr>
+          <w:rFonts w:ascii="Arial" w:hAnsi="Arial" w:cs="Arial"/>
+        </w:rPr>
+      </w:pPr>
+    </w:p>
+    <w:p>
+      <w:pPr>
+        <w:rPr>
+          <w:rFonts w:ascii="Arial" w:hAnsi="Arial" w:cs="Arial"/>
+        </w:rPr>
+      </w:pPr>
+    </w:p>
+    <w:p>
+      <w:pPr>
+        <w:rPr>
+          <w:rFonts w:ascii="Arial" w:hAnsi="Arial" w:cs="Arial"/>
+        </w:rPr>
+      </w:pPr>
+    </w:p>
+    <w:p>
+      <w:pPr>
+        <w:rPr>
+          <w:rFonts w:ascii="Arial" w:hAnsi="Arial" w:cs="Arial"/>
+        </w:rPr>
+      </w:pPr>
+    </w:p>
+    <w:p>
+      <w:pPr>
+        <w:rPr>
+          <w:rFonts w:ascii="Arial" w:hAnsi="Arial" w:cs="Arial"/>
+        </w:rPr>
+      </w:pPr>
+    </w:p>
+    <w:p>
+      <w:pPr>
         <w:tabs>
           <w:tab w:val="center" w:pos="4252"/>
         </w:tabs>
@@ -555,16 +688,35 @@
           <w:szCs w:val="20"/>
         </w:rPr>
       </w:pPr>
-      <w:r>
+    </w:p>
+    <w:p>
+      <w:pPr>
+        <w:tabs>
+          <w:tab w:val="center" w:pos="4252"/>
+        </w:tabs>
+        <w:jc w:val="center"/>
         <w:rPr>
           <w:rFonts w:ascii="Arial" w:hAnsi="Arial" w:cs="Arial"/>
           <w:sz w:val="20"/>
           <w:szCs w:val="20"/>
         </w:rPr>
+      </w:pPr>
+      <w:r>
+        <w:rPr>
+          <w:rFonts w:ascii="Arial" w:hAnsi="Arial" w:cs="Arial"/>
+          <w:sz w:val="20"/>
+          <w:szCs w:val="20"/>
+        </w:rPr>
         <w:t>Representante de la Empresa</w:t>
       </w:r>
-      <w:bookmarkStart w:id="0" w:name="_GoBack"/>
-      <w:bookmarkEnd w:id="0"/>
+      <w:r>
+        <w:rPr>
+          <w:rFonts w:ascii="Arial" w:hAnsi="Arial" w:cs="Arial"/>
+          <w:sz w:val="20"/>
+          <w:szCs w:val="20"/>
+        </w:rPr>
+        <w:t>.</w:t>
+      </w:r>
     </w:p>
     <w:p>
       <w:pPr>
@@ -612,6 +764,68 @@
     </w:p>
     <w:p>
       <w:pPr>
+        <w:ind w:left="2832"/>
+        <w:jc w:val="both"/>
+        <w:rPr>
+          <w:rFonts w:ascii="Arial" w:hAnsi="Arial" w:cs="Arial"/>
+        </w:rPr>
+      </w:pPr>
+    </w:p>
+    <w:p>
+      <w:pPr>
+        <w:ind w:left="2124"/>
+        <w:rPr>
+          <w:rFonts w:ascii="Arial" w:hAnsi="Arial" w:cs="Arial"/>
+        </w:rPr>
+      </w:pPr>
+      <w:r>
+        <w:rPr>
+          <w:rFonts w:ascii="Arial" w:hAnsi="Arial" w:cs="Arial"/>
+        </w:rPr>
+        <w:t xml:space="preserve">                </w:t>
+      </w:r>
+      <w:r>
+        <w:rPr>
+          <w:rFonts w:ascii="Arial" w:hAnsi="Arial" w:cs="Arial"/>
+        </w:rPr>
+        <w:t>Ing. Fernando Loza</w:t>
+      </w:r>
+    </w:p>
+    <w:p>
+      <w:pPr>
+        <w:jc w:val="center"/>
+        <w:rPr>
+          <w:rFonts w:ascii="Arial" w:hAnsi="Arial" w:cs="Arial"/>
+          <w:sz w:val="20"/>
+          <w:szCs w:val="20"/>
+        </w:rPr>
+      </w:pPr>
+      <w:r>
+        <w:rPr>
+          <w:rFonts w:ascii="Arial" w:hAnsi="Arial" w:cs="Arial"/>
+          <w:sz w:val="20"/>
+          <w:szCs w:val="20"/>
+        </w:rPr>
+        <w:t>Director de la carrera</w:t>
+      </w:r>
+      <w:r>
+        <w:rPr>
+          <w:rFonts w:ascii="Arial" w:hAnsi="Arial" w:cs="Arial"/>
+          <w:sz w:val="20"/>
+          <w:szCs w:val="20"/>
+        </w:rPr>
+        <w:t>.</w:t>
+      </w:r>
+    </w:p>
+    <w:p>
+      <w:pPr>
+        <w:rPr>
+          <w:rFonts w:ascii="Arial" w:hAnsi="Arial" w:cs="Arial"/>
+        </w:rPr>
+      </w:pPr>
+    </w:p>
+    <w:p>
+      <w:pPr>
         <w:rPr>
           <w:rFonts w:ascii="Arial" w:hAnsi="Arial" w:cs="Arial"/>
         </w:rPr>
@@ -625,120 +839,6 @@
           <w:szCs w:val="22"/>
         </w:rPr>
       </w:pPr>
-      <w:r>
-        <w:rPr>
-          <w:rFonts w:ascii="Arial" w:hAnsi="Arial" w:cs="Arial"/>
-          <w:sz w:val="22"/>
-          <w:szCs w:val="22"/>
-        </w:rPr>
-        <w:t xml:space="preserve">Matías </w:t>
-      </w:r>
-      <w:proofErr w:type="spellStart"/>
-      <w:r>
-        <w:rPr>
-          <w:rFonts w:ascii="Arial" w:hAnsi="Arial" w:cs="Arial"/>
-          <w:sz w:val="22"/>
-          <w:szCs w:val="22"/>
-        </w:rPr>
-        <w:t>Manoukian</w:t>
-      </w:r>
-      <w:proofErr w:type="spellEnd"/>
-      <w:r>
-        <w:rPr>
-          <w:rFonts w:ascii="Arial" w:hAnsi="Arial" w:cs="Arial"/>
-          <w:sz w:val="22"/>
-          <w:szCs w:val="22"/>
-        </w:rPr>
-        <w:t xml:space="preserve"> </w:t>
-      </w:r>
-      <w:r>
-        <w:rPr>
-          <w:rFonts w:ascii="Arial" w:hAnsi="Arial" w:cs="Arial"/>
-          <w:sz w:val="22"/>
-          <w:szCs w:val="22"/>
-        </w:rPr>
-        <w:tab/>
-      </w:r>
-      <w:r>
-        <w:rPr>
-          <w:rFonts w:ascii="Arial" w:hAnsi="Arial" w:cs="Arial"/>
-          <w:sz w:val="22"/>
-          <w:szCs w:val="22"/>
-        </w:rPr>
-        <w:tab/>
-      </w:r>
-      <w:r>
-        <w:rPr>
-          <w:rFonts w:ascii="Arial" w:hAnsi="Arial" w:cs="Arial"/>
-          <w:sz w:val="22"/>
-          <w:szCs w:val="22"/>
-        </w:rPr>
-        <w:tab/>
-      </w:r>
-      <w:r>
-        <w:rPr>
-          <w:rFonts w:ascii="Arial" w:hAnsi="Arial" w:cs="Arial"/>
-          <w:sz w:val="22"/>
-          <w:szCs w:val="22"/>
-        </w:rPr>
-        <w:tab/>
-      </w:r>
-      <w:r>
-        <w:rPr>
-          <w:rFonts w:ascii="Arial" w:hAnsi="Arial" w:cs="Arial"/>
-          <w:sz w:val="22"/>
-          <w:szCs w:val="22"/>
-        </w:rPr>
-        <w:t xml:space="preserve"> </w:t>
-      </w:r>
-      <w:r>
-        <w:rPr>
-          <w:rFonts w:ascii="Arial" w:hAnsi="Arial" w:cs="Arial"/>
-          <w:sz w:val="22"/>
-          <w:szCs w:val="22"/>
-        </w:rPr>
-        <w:tab/>
-      </w:r>
-      <w:r>
-        <w:rPr>
-          <w:rFonts w:ascii="Arial" w:hAnsi="Arial" w:cs="Arial"/>
-          <w:sz w:val="22"/>
-          <w:szCs w:val="22"/>
-        </w:rPr>
-        <w:tab/>
-      </w:r>
-      <w:r>
-        <w:rPr>
-          <w:rFonts w:ascii="Arial" w:hAnsi="Arial" w:cs="Arial"/>
-          <w:sz w:val="22"/>
-          <w:szCs w:val="22"/>
-        </w:rPr>
-        <w:tab/>
-        <w:t>Edgardo Izquierdo</w:t>
-      </w:r>
-    </w:p>
-    <w:p>
-      <w:pPr>
-        <w:rPr>
-          <w:rFonts w:ascii="Arial" w:hAnsi="Arial" w:cs="Arial"/>
-        </w:rPr>
-      </w:pPr>
-    </w:p>
-    <w:p>
-      <w:pPr>
-        <w:rPr>
-          <w:rFonts w:ascii="Arial" w:hAnsi="Arial" w:cs="Arial"/>
-        </w:rPr>
-      </w:pPr>
-    </w:p>
-    <w:p>
-      <w:pPr>
-        <w:rPr>
-          <w:rFonts w:ascii="Arial" w:hAnsi="Arial" w:cs="Arial"/>
-          <w:sz w:val="22"/>
-          <w:szCs w:val="22"/>
-        </w:rPr>
-      </w:pPr>
     </w:p>
     <w:p>
       <w:pPr>
@@ -767,60 +867,6 @@
           <w:rFonts w:ascii="Arial" w:hAnsi="Arial" w:cs="Arial"/>
         </w:rPr>
         <w:t xml:space="preserve">   </w:t>
-      </w:r>
-    </w:p>
-    <w:p>
-      <w:pPr>
-        <w:ind w:left="2832"/>
-        <w:jc w:val="both"/>
-        <w:rPr>
-          <w:rFonts w:ascii="Arial" w:hAnsi="Arial" w:cs="Arial"/>
-        </w:rPr>
-      </w:pPr>
-    </w:p>
-    <w:p>
-      <w:pPr>
-        <w:ind w:left="2124"/>
-        <w:jc w:val="both"/>
-        <w:rPr>
-          <w:rFonts w:ascii="Arial" w:hAnsi="Arial" w:cs="Arial"/>
-        </w:rPr>
-      </w:pPr>
-      <w:r>
-        <w:rPr>
-          <w:rFonts w:ascii="Arial" w:hAnsi="Arial" w:cs="Arial"/>
-        </w:rPr>
-        <w:t xml:space="preserve">              </w:t>
-      </w:r>
-      <w:r>
-        <w:rPr>
-          <w:rFonts w:ascii="Arial" w:hAnsi="Arial" w:cs="Arial"/>
-        </w:rPr>
-        <w:t xml:space="preserve">  </w:t>
-      </w:r>
-      <w:r>
-        <w:rPr>
-          <w:rFonts w:ascii="Arial" w:hAnsi="Arial" w:cs="Arial"/>
-        </w:rPr>
-        <w:t>Ing. Fernando Loza</w:t>
-      </w:r>
-    </w:p>
-    <w:p>
-      <w:pPr>
-        <w:jc w:val="center"/>
-        <w:rPr>
-          <w:rFonts w:ascii="Arial" w:hAnsi="Arial" w:cs="Arial"/>
-          <w:sz w:val="20"/>
-          <w:szCs w:val="20"/>
-        </w:rPr>
-      </w:pPr>
-      <w:r>
-        <w:rPr>
-          <w:rFonts w:ascii="Arial" w:hAnsi="Arial" w:cs="Arial"/>
-          <w:sz w:val="20"/>
-          <w:szCs w:val="20"/>
-        </w:rPr>
-        <w:t>Director de la carrera</w:t>
       </w:r>
     </w:p>
     <w:sectPr>

</xml_diff>